<commit_message>
error fix update Program
</commit_message>
<xml_diff>
--- a/Docs/report3.docx
+++ b/Docs/report3.docx
@@ -215,7 +215,6 @@
           <w:color w:val="000000"/>
           <w:sz w:val="28"/>
           <w:szCs w:val="28"/>
-          <w:lang w:val="en-US"/>
         </w:rPr>
       </w:pPr>
       <w:r>
@@ -239,7 +238,6 @@
           <w:color w:val="000000"/>
           <w:sz w:val="28"/>
           <w:szCs w:val="28"/>
-          <w:lang w:val="en-US"/>
         </w:rPr>
         <w:t>4</w:t>
       </w:r>
@@ -2517,43 +2515,7 @@
           <w:szCs w:val="28"/>
           <w:lang w:val="ru-RU"/>
         </w:rPr>
-        <w:t>количество заявок в</w:t>
-      </w:r>
-      <w:r>
-        <w:rPr>
-          <w:rFonts w:ascii="Times New Roman" w:eastAsiaTheme="minorEastAsia" w:hAnsi="Times New Roman" w:cs="Times New Roman"/>
-          <w:sz w:val="28"/>
-          <w:szCs w:val="28"/>
-          <w:lang w:val="ru-RU"/>
-        </w:rPr>
-        <w:t xml:space="preserve"> </w:t>
-      </w:r>
-      <w:r>
-        <w:rPr>
-          <w:rFonts w:ascii="Times New Roman" w:eastAsiaTheme="minorEastAsia" w:hAnsi="Times New Roman" w:cs="Times New Roman"/>
-          <w:sz w:val="28"/>
-          <w:szCs w:val="28"/>
-          <w:lang w:val="ru-RU"/>
-        </w:rPr>
-        <w:t>перво</w:t>
-      </w:r>
-      <w:r>
-        <w:rPr>
-          <w:rFonts w:ascii="Times New Roman" w:eastAsiaTheme="minorEastAsia" w:hAnsi="Times New Roman" w:cs="Times New Roman"/>
-          <w:sz w:val="28"/>
-          <w:szCs w:val="28"/>
-          <w:lang w:val="ru-RU"/>
-        </w:rPr>
-        <w:t>й</w:t>
-      </w:r>
-      <w:r>
-        <w:rPr>
-          <w:rFonts w:ascii="Times New Roman" w:eastAsiaTheme="minorEastAsia" w:hAnsi="Times New Roman" w:cs="Times New Roman"/>
-          <w:sz w:val="28"/>
-          <w:szCs w:val="28"/>
-          <w:lang w:val="ru-RU"/>
-        </w:rPr>
-        <w:t xml:space="preserve"> очереди. </w:t>
+        <w:t xml:space="preserve">количество заявок в первой очереди. </w:t>
       </w:r>
       <w:r>
         <w:rPr>
@@ -2634,25 +2596,7 @@
           <w:szCs w:val="28"/>
           <w:lang w:val="ru-RU"/>
         </w:rPr>
-        <w:t xml:space="preserve"> = 0 – канал </w:t>
-      </w:r>
-      <w:r>
-        <w:rPr>
-          <w:rFonts w:ascii="Times New Roman" w:eastAsiaTheme="minorEastAsia" w:hAnsi="Times New Roman" w:cs="Times New Roman"/>
-          <w:sz w:val="28"/>
-          <w:szCs w:val="28"/>
-          <w:lang w:val="ru-RU"/>
-        </w:rPr>
-        <w:t>свободен, b</w:t>
-      </w:r>
-      <w:r>
-        <w:rPr>
-          <w:rFonts w:ascii="Times New Roman" w:eastAsiaTheme="minorEastAsia" w:hAnsi="Times New Roman" w:cs="Times New Roman"/>
-          <w:sz w:val="28"/>
-          <w:szCs w:val="28"/>
-          <w:lang w:val="ru-RU"/>
-        </w:rPr>
-        <w:t xml:space="preserve"> = 1 – канал обслуживает заявку.</w:t>
+        <w:t xml:space="preserve"> = 0 – канал свободен, b = 1 – канал обслуживает заявку.</w:t>
       </w:r>
     </w:p>
     <w:p>
@@ -2683,25 +2627,7 @@
           <w:szCs w:val="28"/>
           <w:lang w:val="ru-RU"/>
         </w:rPr>
-        <w:t>количество заявок в</w:t>
-      </w:r>
-      <w:r>
-        <w:rPr>
-          <w:rFonts w:ascii="Times New Roman" w:eastAsiaTheme="minorEastAsia" w:hAnsi="Times New Roman" w:cs="Times New Roman"/>
-          <w:sz w:val="28"/>
-          <w:szCs w:val="28"/>
-          <w:lang w:val="ru-RU"/>
-        </w:rPr>
-        <w:t>о второй</w:t>
-      </w:r>
-      <w:r>
-        <w:rPr>
-          <w:rFonts w:ascii="Times New Roman" w:eastAsiaTheme="minorEastAsia" w:hAnsi="Times New Roman" w:cs="Times New Roman"/>
-          <w:sz w:val="28"/>
-          <w:szCs w:val="28"/>
-          <w:lang w:val="ru-RU"/>
-        </w:rPr>
-        <w:t xml:space="preserve"> очереди. </w:t>
+        <w:t xml:space="preserve">количество заявок во второй очереди. </w:t>
       </w:r>
       <w:r>
         <w:rPr>
@@ -2800,25 +2726,24 @@
     <w:p>
       <w:pPr>
         <w:spacing w:after="0" w:line="240" w:lineRule="auto"/>
-        <w:rPr>
-          <w:rFonts w:ascii="Times New Roman" w:eastAsiaTheme="minorEastAsia" w:hAnsi="Times New Roman" w:cs="Times New Roman"/>
-          <w:sz w:val="28"/>
-          <w:szCs w:val="28"/>
-          <w:lang w:val="ru-RU"/>
-        </w:rPr>
-      </w:pPr>
-      <w:r>
-        <w:rPr>
-          <w:rFonts w:ascii="Times New Roman" w:eastAsiaTheme="minorEastAsia" w:hAnsi="Times New Roman" w:cs="Times New Roman"/>
-          <w:sz w:val="28"/>
-          <w:szCs w:val="28"/>
-          <w:lang w:val="ru-RU"/>
-        </w:rPr>
+        <w:jc w:val="center"/>
+        <w:rPr>
+          <w:rFonts w:ascii="Times New Roman" w:eastAsiaTheme="minorEastAsia" w:hAnsi="Times New Roman" w:cs="Times New Roman"/>
+          <w:sz w:val="28"/>
+          <w:szCs w:val="28"/>
+          <w:lang w:val="ru-RU"/>
+        </w:rPr>
+      </w:pPr>
+      <w:r>
+        <w:rPr>
+          <w:noProof/>
+        </w:rPr>
+        <w:lastRenderedPageBreak/>
         <w:drawing>
-          <wp:inline distT="0" distB="0" distL="0" distR="0" wp14:anchorId="74E1104E" wp14:editId="272E1174">
-            <wp:extent cx="5109009" cy="4239491"/>
-            <wp:effectExtent l="0" t="0" r="0" b="8890"/>
-            <wp:docPr id="2" name="Рисунок 2"/>
+          <wp:inline distT="0" distB="0" distL="0" distR="0" wp14:anchorId="77C22C79" wp14:editId="360E7B0D">
+            <wp:extent cx="5118009" cy="4351020"/>
+            <wp:effectExtent l="0" t="0" r="6985" b="0"/>
+            <wp:docPr id="3" name="Рисунок 3"/>
             <wp:cNvGraphicFramePr>
               <a:graphicFrameLocks xmlns:a="http://schemas.openxmlformats.org/drawingml/2006/main" noChangeAspect="1"/>
             </wp:cNvGraphicFramePr>
@@ -2826,23 +2751,36 @@
               <a:graphicData uri="http://schemas.openxmlformats.org/drawingml/2006/picture">
                 <pic:pic xmlns:pic="http://schemas.openxmlformats.org/drawingml/2006/picture">
                   <pic:nvPicPr>
-                    <pic:cNvPr id="1" name=""/>
-                    <pic:cNvPicPr/>
+                    <pic:cNvPr id="0" name="Picture 2"/>
+                    <pic:cNvPicPr>
+                      <a:picLocks noChangeAspect="1" noChangeArrowheads="1"/>
+                    </pic:cNvPicPr>
                   </pic:nvPicPr>
                   <pic:blipFill>
-                    <a:blip r:embed="rId5"/>
+                    <a:blip r:embed="rId5">
+                      <a:extLst>
+                        <a:ext uri="{28A0092B-C50C-407E-A947-70E740481C1C}">
+                          <a14:useLocalDpi xmlns:a14="http://schemas.microsoft.com/office/drawing/2010/main" val="0"/>
+                        </a:ext>
+                      </a:extLst>
+                    </a:blip>
+                    <a:srcRect/>
                     <a:stretch>
                       <a:fillRect/>
                     </a:stretch>
                   </pic:blipFill>
-                  <pic:spPr>
+                  <pic:spPr bwMode="auto">
                     <a:xfrm>
                       <a:off x="0" y="0"/>
-                      <a:ext cx="5127576" cy="4254898"/>
+                      <a:ext cx="5134774" cy="4365272"/>
                     </a:xfrm>
                     <a:prstGeom prst="rect">
                       <a:avLst/>
                     </a:prstGeom>
+                    <a:noFill/>
+                    <a:ln>
+                      <a:noFill/>
+                    </a:ln>
                   </pic:spPr>
                 </pic:pic>
               </a:graphicData>
@@ -2957,7 +2895,6 @@
     <w:p>
       <w:pPr>
         <w:spacing w:after="0" w:line="240" w:lineRule="auto"/>
-        <w:ind w:firstLine="709"/>
         <w:rPr>
           <w:rFonts w:ascii="Times New Roman" w:eastAsiaTheme="minorEastAsia" w:hAnsi="Times New Roman" w:cs="Times New Roman"/>
           <w:b/>
@@ -2975,8 +2912,8 @@
           <w:szCs w:val="28"/>
         </w:rPr>
         <w:drawing>
-          <wp:inline distT="0" distB="0" distL="0" distR="0" wp14:anchorId="3A51D3F1" wp14:editId="7895C8E5">
-            <wp:extent cx="6152515" cy="2957195"/>
+          <wp:inline distT="0" distB="0" distL="0" distR="0" wp14:anchorId="7B798282" wp14:editId="070A312E">
+            <wp:extent cx="6152515" cy="2960370"/>
             <wp:effectExtent l="0" t="0" r="635" b="0"/>
             <wp:docPr id="1" name="Рисунок 1"/>
             <wp:cNvGraphicFramePr>
@@ -2998,7 +2935,7 @@
                   <pic:spPr>
                     <a:xfrm>
                       <a:off x="0" y="0"/>
-                      <a:ext cx="6152515" cy="2957195"/>
+                      <a:ext cx="6152515" cy="2960370"/>
                     </a:xfrm>
                     <a:prstGeom prst="rect">
                       <a:avLst/>
@@ -3229,7 +3166,7 @@
           <w:rFonts w:ascii="Times New Roman" w:eastAsiaTheme="minorEastAsia" w:hAnsi="Times New Roman"/>
           <w:sz w:val="28"/>
           <w:szCs w:val="28"/>
-          <w:lang w:val="en-GB"/>
+          <w:lang w:val="ru-RU"/>
         </w:rPr>
       </w:pPr>
     </w:p>
@@ -3320,6 +3257,7 @@
           <w:rFonts w:ascii="Times New Roman" w:hAnsi="Times New Roman" w:cs="Times New Roman"/>
           <w:sz w:val="28"/>
           <w:szCs w:val="28"/>
+          <w:lang w:val="ru-RU"/>
         </w:rPr>
       </w:pPr>
     </w:p>
@@ -3331,6 +3269,7 @@
           <w:rFonts w:ascii="Times New Roman" w:hAnsi="Times New Roman" w:cs="Times New Roman"/>
           <w:sz w:val="28"/>
           <w:szCs w:val="28"/>
+          <w:lang w:val="ru-RU"/>
         </w:rPr>
       </w:pPr>
     </w:p>
@@ -3352,7 +3291,6 @@
           <w:szCs w:val="28"/>
           <w:lang w:val="ru-RU"/>
         </w:rPr>
-        <w:lastRenderedPageBreak/>
         <w:t>Среднее время пребывания заявки в очереди:</w:t>
       </w:r>
     </w:p>
@@ -3421,6 +3359,7 @@
           <w:rFonts w:ascii="Times New Roman" w:hAnsi="Times New Roman" w:cs="Times New Roman"/>
           <w:sz w:val="28"/>
           <w:szCs w:val="28"/>
+          <w:lang w:val="ru-RU"/>
         </w:rPr>
       </w:pPr>
       <w:r>

</xml_diff>

<commit_message>
update Program, update Mathcad file, add report4
</commit_message>
<xml_diff>
--- a/Docs/report3.docx
+++ b/Docs/report3.docx
@@ -2908,6 +2908,7 @@
           <w:rFonts w:ascii="Times New Roman" w:eastAsiaTheme="minorEastAsia" w:hAnsi="Times New Roman" w:cs="Times New Roman"/>
           <w:b/>
           <w:bCs/>
+          <w:noProof/>
           <w:sz w:val="28"/>
           <w:szCs w:val="28"/>
         </w:rPr>
@@ -3030,15 +3031,85 @@
           <w:lang w:val="ru-RU"/>
         </w:rPr>
       </w:pPr>
-      <w:r>
-        <w:rPr>
-          <w:rFonts w:ascii="Times New Roman" w:eastAsiaTheme="minorEastAsia" w:hAnsi="Times New Roman" w:cs="Times New Roman"/>
-          <w:sz w:val="28"/>
-          <w:szCs w:val="28"/>
-          <w:lang w:val="ru-RU"/>
-        </w:rPr>
-        <w:br/>
-      </w:r>
+      <m:oMathPara>
+        <m:oMath>
+          <m:r>
+            <w:rPr>
+              <w:rFonts w:ascii="Cambria Math" w:eastAsiaTheme="minorEastAsia" w:hAnsi="Cambria Math" w:cs="Times New Roman"/>
+              <w:sz w:val="28"/>
+              <w:szCs w:val="28"/>
+              <w:lang w:val="ru-RU"/>
+            </w:rPr>
+            <m:t>A=</m:t>
+          </m:r>
+          <m:d>
+            <m:dPr>
+              <m:ctrlPr>
+                <w:rPr>
+                  <w:rFonts w:ascii="Cambria Math" w:eastAsiaTheme="minorEastAsia" w:hAnsi="Cambria Math" w:cs="Times New Roman"/>
+                  <w:i/>
+                  <w:sz w:val="28"/>
+                  <w:szCs w:val="28"/>
+                  <w:lang w:val="ru-RU"/>
+                </w:rPr>
+              </m:ctrlPr>
+            </m:dPr>
+            <m:e>
+              <m:r>
+                <w:rPr>
+                  <w:rFonts w:ascii="Cambria Math" w:eastAsiaTheme="minorEastAsia" w:hAnsi="Cambria Math" w:cs="Times New Roman"/>
+                  <w:sz w:val="28"/>
+                  <w:szCs w:val="28"/>
+                  <w:lang w:val="ru-RU"/>
+                </w:rPr>
+                <m:t>1-π2</m:t>
+              </m:r>
+            </m:e>
+          </m:d>
+          <m:d>
+            <m:dPr>
+              <m:ctrlPr>
+                <w:rPr>
+                  <w:rFonts w:ascii="Cambria Math" w:eastAsiaTheme="minorEastAsia" w:hAnsi="Cambria Math" w:cs="Times New Roman"/>
+                  <w:i/>
+                  <w:sz w:val="28"/>
+                  <w:szCs w:val="28"/>
+                  <w:lang w:val="ru-RU"/>
+                </w:rPr>
+              </m:ctrlPr>
+            </m:dPr>
+            <m:e>
+              <m:r>
+                <w:rPr>
+                  <w:rFonts w:ascii="Cambria Math" w:eastAsiaTheme="minorEastAsia" w:hAnsi="Cambria Math" w:cs="Times New Roman"/>
+                  <w:sz w:val="28"/>
+                  <w:szCs w:val="28"/>
+                  <w:lang w:val="ru-RU"/>
+                </w:rPr>
+                <m:t>P0001+P0101+P0011+P1101+P0111+P1111</m:t>
+              </m:r>
+            </m:e>
+          </m:d>
+          <m:r>
+            <w:rPr>
+              <w:rFonts w:ascii="Cambria Math" w:eastAsiaTheme="minorEastAsia" w:hAnsi="Cambria Math" w:cs="Times New Roman"/>
+              <w:sz w:val="28"/>
+              <w:szCs w:val="28"/>
+              <w:lang w:val="ru-RU"/>
+            </w:rPr>
+            <m:t>=0.295</m:t>
+          </m:r>
+          <m:r>
+            <w:rPr>
+              <w:rFonts w:ascii="Times New Roman" w:eastAsiaTheme="minorEastAsia" w:hAnsi="Times New Roman" w:cs="Times New Roman"/>
+              <w:sz w:val="28"/>
+              <w:szCs w:val="28"/>
+              <w:lang w:val="ru-RU"/>
+            </w:rPr>
+            <w:br/>
+          </m:r>
+        </m:oMath>
+      </m:oMathPara>
     </w:p>
     <w:p>
       <w:pPr>
@@ -3060,15 +3131,6 @@
         </w:rPr>
         <w:t>Относительная пропускная способность:</w:t>
       </w:r>
-      <w:r>
-        <w:rPr>
-          <w:rFonts w:ascii="Times New Roman" w:eastAsiaTheme="minorEastAsia" w:hAnsi="Times New Roman" w:cs="Times New Roman"/>
-          <w:sz w:val="28"/>
-          <w:szCs w:val="28"/>
-          <w:lang w:val="ru-RU"/>
-        </w:rPr>
-        <w:br/>
-      </w:r>
     </w:p>
     <w:p>
       <w:pPr>
@@ -3076,11 +3138,69 @@
         <w:ind w:firstLine="709"/>
         <w:rPr>
           <w:rFonts w:ascii="Times New Roman" w:eastAsiaTheme="minorEastAsia" w:hAnsi="Times New Roman" w:cs="Times New Roman"/>
-          <w:sz w:val="28"/>
-          <w:szCs w:val="28"/>
-          <w:lang w:val="ru-RU"/>
-        </w:rPr>
-      </w:pPr>
+          <w:i/>
+          <w:sz w:val="28"/>
+          <w:szCs w:val="28"/>
+          <w:lang w:val="ru-RU"/>
+        </w:rPr>
+      </w:pPr>
+      <m:oMathPara>
+        <m:oMath>
+          <m:r>
+            <w:rPr>
+              <w:rFonts w:ascii="Cambria Math" w:eastAsiaTheme="minorEastAsia" w:hAnsi="Cambria Math" w:cs="Times New Roman"/>
+              <w:sz w:val="28"/>
+              <w:szCs w:val="28"/>
+              <w:lang w:val="ru-RU"/>
+            </w:rPr>
+            <m:t>Q=</m:t>
+          </m:r>
+          <m:f>
+            <m:fPr>
+              <m:ctrlPr>
+                <w:rPr>
+                  <w:rFonts w:ascii="Cambria Math" w:eastAsiaTheme="minorEastAsia" w:hAnsi="Cambria Math" w:cs="Times New Roman"/>
+                  <w:i/>
+                  <w:sz w:val="28"/>
+                  <w:szCs w:val="28"/>
+                  <w:lang w:val="ru-RU"/>
+                </w:rPr>
+              </m:ctrlPr>
+            </m:fPr>
+            <m:num>
+              <m:r>
+                <w:rPr>
+                  <w:rFonts w:ascii="Cambria Math" w:eastAsiaTheme="minorEastAsia" w:hAnsi="Cambria Math" w:cs="Times New Roman"/>
+                  <w:sz w:val="28"/>
+                  <w:szCs w:val="28"/>
+                  <w:lang w:val="ru-RU"/>
+                </w:rPr>
+                <m:t>A</m:t>
+              </m:r>
+            </m:num>
+            <m:den>
+              <m:r>
+                <w:rPr>
+                  <w:rFonts w:ascii="Cambria Math" w:eastAsiaTheme="minorEastAsia" w:hAnsi="Cambria Math" w:cs="Times New Roman"/>
+                  <w:sz w:val="28"/>
+                  <w:szCs w:val="28"/>
+                  <w:lang w:val="ru-RU"/>
+                </w:rPr>
+                <m:t>0.5</m:t>
+              </m:r>
+            </m:den>
+          </m:f>
+          <m:r>
+            <w:rPr>
+              <w:rFonts w:ascii="Cambria Math" w:eastAsiaTheme="minorEastAsia" w:hAnsi="Cambria Math" w:cs="Times New Roman"/>
+              <w:sz w:val="28"/>
+              <w:szCs w:val="28"/>
+              <w:lang w:val="ru-RU"/>
+            </w:rPr>
+            <m:t>=0.59</m:t>
+          </m:r>
+        </m:oMath>
+      </m:oMathPara>
     </w:p>
     <w:p>
       <w:pPr>
@@ -3093,57 +3213,79 @@
           <w:lang w:val="ru-RU"/>
         </w:rPr>
       </w:pPr>
-      <w:r>
-        <w:rPr>
-          <w:rFonts w:ascii="Times New Roman" w:eastAsiaTheme="minorEastAsia" w:hAnsi="Times New Roman" w:cs="Times New Roman"/>
-          <w:sz w:val="28"/>
-          <w:szCs w:val="28"/>
-          <w:lang w:val="ru-RU"/>
-        </w:rPr>
-        <w:t>Вероятность отказа:</w:t>
-      </w:r>
-      <w:r>
-        <w:rPr>
-          <w:rFonts w:ascii="Times New Roman" w:eastAsiaTheme="minorEastAsia" w:hAnsi="Times New Roman" w:cs="Times New Roman"/>
-          <w:sz w:val="28"/>
-          <w:szCs w:val="28"/>
-          <w:lang w:val="ru-RU"/>
-        </w:rPr>
-        <w:br/>
-      </w:r>
     </w:p>
     <w:p>
       <w:pPr>
         <w:spacing w:after="0" w:line="240" w:lineRule="auto"/>
         <w:ind w:firstLine="709"/>
         <w:rPr>
-          <w:rFonts w:ascii="Times New Roman" w:hAnsi="Times New Roman" w:cs="Times New Roman"/>
-          <w:sz w:val="28"/>
-          <w:szCs w:val="28"/>
-          <w:lang w:val="ru-RU"/>
-        </w:rPr>
-      </w:pPr>
+          <w:rFonts w:ascii="Times New Roman" w:eastAsiaTheme="minorEastAsia" w:hAnsi="Times New Roman" w:cs="Times New Roman"/>
+          <w:i/>
+          <w:sz w:val="28"/>
+          <w:szCs w:val="28"/>
+          <w:lang w:val="ru-RU"/>
+        </w:rPr>
+      </w:pPr>
+      <w:r>
+        <w:rPr>
+          <w:rFonts w:ascii="Times New Roman" w:eastAsiaTheme="minorEastAsia" w:hAnsi="Times New Roman" w:cs="Times New Roman"/>
+          <w:sz w:val="28"/>
+          <w:szCs w:val="28"/>
+          <w:lang w:val="ru-RU"/>
+        </w:rPr>
+        <w:t>Вероятность отказа:</w:t>
+      </w:r>
+      <w:r>
+        <w:rPr>
+          <w:rFonts w:ascii="Times New Roman" w:eastAsiaTheme="minorEastAsia" w:hAnsi="Times New Roman" w:cs="Times New Roman"/>
+          <w:sz w:val="28"/>
+          <w:szCs w:val="28"/>
+          <w:lang w:val="ru-RU"/>
+        </w:rPr>
+        <w:br/>
+      </w:r>
+      <m:oMathPara>
+        <m:oMath>
+          <m:r>
+            <w:rPr>
+              <w:rFonts w:ascii="Cambria Math" w:eastAsiaTheme="minorEastAsia" w:hAnsi="Cambria Math" w:cs="Times New Roman"/>
+              <w:sz w:val="28"/>
+              <w:szCs w:val="28"/>
+              <w:lang w:val="ru-RU"/>
+            </w:rPr>
+            <m:t>Pотк=</m:t>
+          </m:r>
+          <m:r>
+            <w:rPr>
+              <w:rFonts w:ascii="Cambria Math" w:eastAsiaTheme="minorEastAsia" w:hAnsi="Cambria Math" w:cs="Times New Roman"/>
+              <w:sz w:val="28"/>
+              <w:szCs w:val="28"/>
+            </w:rPr>
+            <m:t>1-Q=</m:t>
+          </m:r>
+          <m:r>
+            <w:rPr>
+              <w:rFonts w:ascii="Cambria Math" w:eastAsiaTheme="minorEastAsia" w:hAnsi="Cambria Math" w:cs="Times New Roman"/>
+              <w:sz w:val="28"/>
+              <w:szCs w:val="28"/>
+              <w:lang w:val="ru-RU"/>
+            </w:rPr>
+            <m:t>0.41</m:t>
+          </m:r>
+        </m:oMath>
+      </m:oMathPara>
     </w:p>
     <w:p>
       <w:pPr>
         <w:spacing w:after="0" w:line="240" w:lineRule="auto"/>
         <w:ind w:firstLine="709"/>
         <w:rPr>
-          <w:rFonts w:ascii="Times New Roman" w:eastAsiaTheme="minorEastAsia" w:hAnsi="Times New Roman" w:cs="Times New Roman"/>
-          <w:sz w:val="28"/>
-          <w:szCs w:val="28"/>
-          <w:lang w:val="ru-RU"/>
-        </w:rPr>
-      </w:pPr>
-      <w:r>
-        <w:rPr>
-          <w:rFonts w:ascii="Times New Roman" w:eastAsiaTheme="minorEastAsia" w:hAnsi="Times New Roman" w:cs="Times New Roman"/>
-          <w:sz w:val="28"/>
-          <w:szCs w:val="28"/>
-          <w:lang w:val="ru-RU"/>
-        </w:rPr>
-        <w:t>Вероятность блокировки:</w:t>
-      </w:r>
+          <w:rFonts w:ascii="Times New Roman" w:hAnsi="Times New Roman" w:cs="Times New Roman"/>
+          <w:sz w:val="28"/>
+          <w:szCs w:val="28"/>
+          <w:lang w:val="ru-RU"/>
+        </w:rPr>
+      </w:pPr>
     </w:p>
     <w:p>
       <w:pPr>
@@ -3156,6 +3298,59 @@
           <w:lang w:val="ru-RU"/>
         </w:rPr>
       </w:pPr>
+      <w:r>
+        <w:rPr>
+          <w:rFonts w:ascii="Times New Roman" w:eastAsiaTheme="minorEastAsia" w:hAnsi="Times New Roman" w:cs="Times New Roman"/>
+          <w:sz w:val="28"/>
+          <w:szCs w:val="28"/>
+          <w:lang w:val="ru-RU"/>
+        </w:rPr>
+        <w:t>Вероятность блокировки:</w:t>
+      </w:r>
+    </w:p>
+    <w:p>
+      <w:pPr>
+        <w:spacing w:after="0" w:line="240" w:lineRule="auto"/>
+        <w:ind w:firstLine="709"/>
+        <w:rPr>
+          <w:rFonts w:ascii="Times New Roman" w:eastAsiaTheme="minorEastAsia" w:hAnsi="Times New Roman" w:cs="Times New Roman"/>
+          <w:i/>
+          <w:sz w:val="28"/>
+          <w:szCs w:val="28"/>
+        </w:rPr>
+      </w:pPr>
+      <m:oMathPara>
+        <m:oMathParaPr>
+          <m:jc m:val="center"/>
+        </m:oMathParaPr>
+        <m:oMath>
+          <m:r>
+            <w:rPr>
+              <w:rFonts w:ascii="Cambria Math" w:eastAsiaTheme="minorEastAsia" w:hAnsi="Cambria Math" w:cs="Times New Roman"/>
+              <w:sz w:val="28"/>
+              <w:szCs w:val="28"/>
+            </w:rPr>
+            <m:t>P</m:t>
+          </m:r>
+          <m:r>
+            <w:rPr>
+              <w:rFonts w:ascii="Cambria Math" w:eastAsiaTheme="minorEastAsia" w:hAnsi="Cambria Math" w:cs="Times New Roman"/>
+              <w:sz w:val="28"/>
+              <w:szCs w:val="28"/>
+              <w:lang w:val="ru-RU"/>
+            </w:rPr>
+            <m:t>бл=</m:t>
+          </m:r>
+          <m:r>
+            <w:rPr>
+              <w:rFonts w:ascii="Cambria Math" w:eastAsiaTheme="minorEastAsia" w:hAnsi="Cambria Math" w:cs="Times New Roman"/>
+              <w:sz w:val="28"/>
+              <w:szCs w:val="28"/>
+            </w:rPr>
+            <m:t>0</m:t>
+          </m:r>
+        </m:oMath>
+      </m:oMathPara>
     </w:p>
     <w:p>
       <w:pPr>
@@ -3205,12 +3400,26 @@
         <w:spacing w:after="0" w:line="240" w:lineRule="auto"/>
         <w:ind w:firstLine="709"/>
         <w:rPr>
-          <w:rFonts w:ascii="Times New Roman" w:hAnsi="Times New Roman" w:cs="Times New Roman"/>
-          <w:sz w:val="28"/>
-          <w:szCs w:val="28"/>
-          <w:lang w:val="ru-RU"/>
-        </w:rPr>
-      </w:pPr>
+          <w:rFonts w:ascii="Times New Roman" w:eastAsiaTheme="minorEastAsia" w:hAnsi="Times New Roman" w:cs="Times New Roman"/>
+          <w:i/>
+          <w:sz w:val="28"/>
+          <w:szCs w:val="28"/>
+          <w:lang w:val="ru-RU"/>
+        </w:rPr>
+      </w:pPr>
+      <m:oMathPara>
+        <m:oMath>
+          <m:r>
+            <w:rPr>
+              <w:rFonts w:ascii="Cambria Math" w:hAnsi="Cambria Math" w:cs="Times New Roman"/>
+              <w:sz w:val="28"/>
+              <w:szCs w:val="28"/>
+              <w:lang w:val="ru-RU"/>
+            </w:rPr>
+            <m:t>L1=P1100+P1101+P1111=0.705</m:t>
+          </m:r>
+        </m:oMath>
+      </m:oMathPara>
     </w:p>
     <w:p>
       <w:pPr>
@@ -3222,77 +3431,326 @@
         <w:ind w:firstLine="709"/>
         <w:rPr>
           <w:rFonts w:ascii="Times New Roman" w:hAnsi="Times New Roman" w:cs="Times New Roman"/>
-          <w:sz w:val="28"/>
-          <w:szCs w:val="28"/>
-          <w:lang w:val="ru-RU"/>
-        </w:rPr>
-      </w:pPr>
-    </w:p>
-    <w:p>
-      <w:pPr>
+          <w:i/>
+          <w:sz w:val="28"/>
+          <w:szCs w:val="28"/>
+          <w:lang w:val="ru-RU"/>
+        </w:rPr>
+      </w:pPr>
+      <m:oMathPara>
+        <m:oMath>
+          <m:r>
+            <w:rPr>
+              <w:rFonts w:ascii="Cambria Math" w:hAnsi="Cambria Math" w:cs="Times New Roman"/>
+              <w:sz w:val="28"/>
+              <w:szCs w:val="28"/>
+              <w:lang w:val="ru-RU"/>
+            </w:rPr>
+            <m:t>L2=P0011+P0111+P1111=0.49</m:t>
+          </m:r>
+        </m:oMath>
+      </m:oMathPara>
+    </w:p>
+    <w:p>
+      <w:pPr>
+        <w:suppressAutoHyphens w:val="0"/>
+        <w:autoSpaceDE w:val="0"/>
+        <w:autoSpaceDN w:val="0"/>
+        <w:adjustRightInd w:val="0"/>
         <w:spacing w:after="0" w:line="240" w:lineRule="auto"/>
         <w:ind w:firstLine="709"/>
         <w:rPr>
-          <w:rFonts w:ascii="Times New Roman" w:eastAsiaTheme="minorEastAsia" w:hAnsi="Times New Roman" w:cs="Times New Roman"/>
-          <w:sz w:val="28"/>
-          <w:szCs w:val="28"/>
-          <w:lang w:val="ru-RU"/>
-        </w:rPr>
-      </w:pPr>
-      <w:r>
-        <w:rPr>
-          <w:rFonts w:ascii="Times New Roman" w:eastAsiaTheme="minorEastAsia" w:hAnsi="Times New Roman" w:cs="Times New Roman"/>
-          <w:sz w:val="28"/>
-          <w:szCs w:val="28"/>
-          <w:lang w:val="ru-RU"/>
-        </w:rPr>
-        <w:t>Среднее число заявок, находящихся в системе:</w:t>
-      </w:r>
+          <w:rFonts w:ascii="Times New Roman" w:hAnsi="Times New Roman" w:cs="Times New Roman"/>
+          <w:sz w:val="28"/>
+          <w:szCs w:val="28"/>
+          <w:lang w:val="ru-RU"/>
+        </w:rPr>
+      </w:pPr>
     </w:p>
     <w:p>
       <w:pPr>
         <w:spacing w:after="0" w:line="240" w:lineRule="auto"/>
         <w:ind w:firstLine="709"/>
         <w:rPr>
-          <w:rFonts w:ascii="Times New Roman" w:hAnsi="Times New Roman" w:cs="Times New Roman"/>
-          <w:sz w:val="28"/>
-          <w:szCs w:val="28"/>
-          <w:lang w:val="ru-RU"/>
-        </w:rPr>
-      </w:pPr>
+          <w:rFonts w:ascii="Times New Roman" w:eastAsiaTheme="minorEastAsia" w:hAnsi="Times New Roman" w:cs="Times New Roman"/>
+          <w:sz w:val="28"/>
+          <w:szCs w:val="28"/>
+          <w:lang w:val="ru-RU"/>
+        </w:rPr>
+      </w:pPr>
+      <w:r>
+        <w:rPr>
+          <w:rFonts w:ascii="Times New Roman" w:eastAsiaTheme="minorEastAsia" w:hAnsi="Times New Roman" w:cs="Times New Roman"/>
+          <w:sz w:val="28"/>
+          <w:szCs w:val="28"/>
+          <w:lang w:val="ru-RU"/>
+        </w:rPr>
+        <w:t>Среднее число заявок, находящихся в системе:</w:t>
+      </w:r>
     </w:p>
     <w:p>
       <w:pPr>
         <w:spacing w:after="0" w:line="240" w:lineRule="auto"/>
         <w:ind w:firstLine="709"/>
         <w:rPr>
-          <w:rFonts w:ascii="Times New Roman" w:hAnsi="Times New Roman" w:cs="Times New Roman"/>
-          <w:sz w:val="28"/>
-          <w:szCs w:val="28"/>
-          <w:lang w:val="ru-RU"/>
-        </w:rPr>
-      </w:pPr>
+          <w:rFonts w:ascii="Times New Roman" w:eastAsiaTheme="minorEastAsia" w:hAnsi="Times New Roman" w:cs="Times New Roman"/>
+          <w:sz w:val="28"/>
+          <w:szCs w:val="28"/>
+          <w:lang w:val="ru-RU"/>
+        </w:rPr>
+      </w:pPr>
+      <m:oMathPara>
+        <m:oMath>
+          <m:r>
+            <w:rPr>
+              <w:rFonts w:ascii="Cambria Math" w:hAnsi="Cambria Math" w:cs="Times New Roman"/>
+              <w:sz w:val="28"/>
+              <w:szCs w:val="28"/>
+              <w:lang w:val="ru-RU"/>
+            </w:rPr>
+            <m:t>Lc</m:t>
+          </m:r>
+          <m:r>
+            <w:rPr>
+              <w:rFonts w:ascii="Cambria Math" w:hAnsi="Cambria Math" w:cs="Times New Roman"/>
+              <w:sz w:val="28"/>
+              <w:szCs w:val="28"/>
+              <w:lang w:val="ru-RU"/>
+            </w:rPr>
+            <m:t>=</m:t>
+          </m:r>
+          <m:r>
+            <w:rPr>
+              <w:rFonts w:ascii="Cambria Math" w:hAnsi="Cambria Math" w:cs="Times New Roman"/>
+              <w:sz w:val="28"/>
+              <w:szCs w:val="28"/>
+              <w:lang w:val="ru-RU"/>
+            </w:rPr>
+            <m:t>P0100</m:t>
+          </m:r>
+          <m:r>
+            <w:rPr>
+              <w:rFonts w:ascii="Cambria Math" w:hAnsi="Cambria Math" w:cs="Times New Roman"/>
+              <w:sz w:val="28"/>
+              <w:szCs w:val="28"/>
+              <w:lang w:val="ru-RU"/>
+            </w:rPr>
+            <m:t>+</m:t>
+          </m:r>
+          <m:r>
+            <w:rPr>
+              <w:rFonts w:ascii="Cambria Math" w:hAnsi="Cambria Math" w:cs="Times New Roman"/>
+              <w:sz w:val="28"/>
+              <w:szCs w:val="28"/>
+              <w:lang w:val="ru-RU"/>
+            </w:rPr>
+            <m:t>P0001</m:t>
+          </m:r>
+          <m:r>
+            <w:rPr>
+              <w:rFonts w:ascii="Cambria Math" w:hAnsi="Cambria Math" w:cs="Times New Roman"/>
+              <w:sz w:val="28"/>
+              <w:szCs w:val="28"/>
+              <w:lang w:val="ru-RU"/>
+            </w:rPr>
+            <m:t>+</m:t>
+          </m:r>
+          <m:r>
+            <w:rPr>
+              <w:rFonts w:ascii="Cambria Math" w:hAnsi="Cambria Math" w:cs="Times New Roman"/>
+              <w:sz w:val="28"/>
+              <w:szCs w:val="28"/>
+              <w:lang w:val="ru-RU"/>
+            </w:rPr>
+            <m:t>2</m:t>
+          </m:r>
+          <m:r>
+            <w:rPr>
+              <w:rFonts w:ascii="Cambria Math" w:hAnsi="Cambria Math" w:cs="Times New Roman"/>
+              <w:sz w:val="28"/>
+              <w:szCs w:val="28"/>
+              <w:lang w:val="ru-RU"/>
+            </w:rPr>
+            <m:t>*</m:t>
+          </m:r>
+          <m:d>
+            <m:dPr>
+              <m:ctrlPr>
+                <w:rPr>
+                  <w:rFonts w:ascii="Cambria Math" w:hAnsi="Cambria Math" w:cs="Times New Roman"/>
+                  <w:i/>
+                  <w:sz w:val="28"/>
+                  <w:szCs w:val="28"/>
+                  <w:lang w:val="ru-RU"/>
+                </w:rPr>
+              </m:ctrlPr>
+            </m:dPr>
+            <m:e>
+              <m:r>
+                <w:rPr>
+                  <w:rFonts w:ascii="Cambria Math" w:hAnsi="Cambria Math" w:cs="Times New Roman"/>
+                  <w:sz w:val="28"/>
+                  <w:szCs w:val="28"/>
+                  <w:lang w:val="ru-RU"/>
+                </w:rPr>
+                <m:t>P1100</m:t>
+              </m:r>
+              <m:r>
+                <w:rPr>
+                  <w:rFonts w:ascii="Cambria Math" w:hAnsi="Cambria Math" w:cs="Times New Roman"/>
+                  <w:sz w:val="28"/>
+                  <w:szCs w:val="28"/>
+                  <w:lang w:val="ru-RU"/>
+                </w:rPr>
+                <m:t>+</m:t>
+              </m:r>
+              <m:r>
+                <w:rPr>
+                  <w:rFonts w:ascii="Cambria Math" w:hAnsi="Cambria Math" w:cs="Times New Roman"/>
+                  <w:sz w:val="28"/>
+                  <w:szCs w:val="28"/>
+                  <w:lang w:val="ru-RU"/>
+                </w:rPr>
+                <m:t>P0101</m:t>
+              </m:r>
+              <m:r>
+                <w:rPr>
+                  <w:rFonts w:ascii="Cambria Math" w:hAnsi="Cambria Math" w:cs="Times New Roman"/>
+                  <w:sz w:val="28"/>
+                  <w:szCs w:val="28"/>
+                  <w:lang w:val="ru-RU"/>
+                </w:rPr>
+                <m:t>+</m:t>
+              </m:r>
+              <m:r>
+                <w:rPr>
+                  <w:rFonts w:ascii="Cambria Math" w:hAnsi="Cambria Math" w:cs="Times New Roman"/>
+                  <w:sz w:val="28"/>
+                  <w:szCs w:val="28"/>
+                  <w:lang w:val="ru-RU"/>
+                </w:rPr>
+                <m:t>P0011</m:t>
+              </m:r>
+            </m:e>
+          </m:d>
+          <m:r>
+            <w:rPr>
+              <w:rFonts w:ascii="Cambria Math" w:hAnsi="Cambria Math" w:cs="Times New Roman"/>
+              <w:sz w:val="28"/>
+              <w:szCs w:val="28"/>
+              <w:lang w:val="ru-RU"/>
+            </w:rPr>
+            <m:t>+</m:t>
+          </m:r>
+        </m:oMath>
+      </m:oMathPara>
     </w:p>
     <w:p>
       <w:pPr>
         <w:spacing w:after="0" w:line="240" w:lineRule="auto"/>
         <w:ind w:firstLine="709"/>
         <w:rPr>
-          <w:rFonts w:ascii="Times New Roman" w:eastAsiaTheme="minorEastAsia" w:hAnsi="Times New Roman" w:cs="Times New Roman"/>
-          <w:sz w:val="28"/>
-          <w:szCs w:val="28"/>
-          <w:lang w:val="ru-RU"/>
-        </w:rPr>
-      </w:pPr>
-      <w:r>
-        <w:rPr>
-          <w:rFonts w:ascii="Times New Roman" w:eastAsiaTheme="minorEastAsia" w:hAnsi="Times New Roman" w:cs="Times New Roman"/>
-          <w:sz w:val="28"/>
-          <w:szCs w:val="28"/>
-          <w:lang w:val="ru-RU"/>
-        </w:rPr>
-        <w:t>Среднее время пребывания заявки в очереди:</w:t>
-      </w:r>
+          <w:rFonts w:ascii="Times New Roman" w:hAnsi="Times New Roman" w:cs="Times New Roman"/>
+          <w:i/>
+          <w:sz w:val="28"/>
+          <w:szCs w:val="28"/>
+          <w:lang w:val="ru-RU"/>
+        </w:rPr>
+      </w:pPr>
+      <m:oMathPara>
+        <m:oMath>
+          <m:r>
+            <w:rPr>
+              <w:rFonts w:ascii="Cambria Math" w:hAnsi="Cambria Math" w:cs="Times New Roman"/>
+              <w:sz w:val="28"/>
+              <w:szCs w:val="28"/>
+              <w:lang w:val="ru-RU"/>
+            </w:rPr>
+            <m:t xml:space="preserve"> 3</m:t>
+          </m:r>
+          <m:r>
+            <w:rPr>
+              <w:rFonts w:ascii="Cambria Math" w:hAnsi="Cambria Math" w:cs="Times New Roman"/>
+              <w:sz w:val="28"/>
+              <w:szCs w:val="28"/>
+              <w:lang w:val="ru-RU"/>
+            </w:rPr>
+            <m:t>*</m:t>
+          </m:r>
+          <m:r>
+            <w:rPr>
+              <w:rFonts w:ascii="Cambria Math" w:hAnsi="Cambria Math" w:cs="Times New Roman"/>
+              <w:sz w:val="28"/>
+              <w:szCs w:val="28"/>
+              <w:lang w:val="ru-RU"/>
+            </w:rPr>
+            <m:t>(P1101</m:t>
+          </m:r>
+          <m:r>
+            <w:rPr>
+              <w:rFonts w:ascii="Cambria Math" w:hAnsi="Cambria Math" w:cs="Times New Roman"/>
+              <w:sz w:val="28"/>
+              <w:szCs w:val="28"/>
+              <w:lang w:val="ru-RU"/>
+            </w:rPr>
+            <m:t>+</m:t>
+          </m:r>
+          <m:r>
+            <w:rPr>
+              <w:rFonts w:ascii="Cambria Math" w:hAnsi="Cambria Math" w:cs="Times New Roman"/>
+              <w:sz w:val="28"/>
+              <w:szCs w:val="28"/>
+              <w:lang w:val="ru-RU"/>
+            </w:rPr>
+            <m:t>P0111)</m:t>
+          </m:r>
+          <m:r>
+            <w:rPr>
+              <w:rFonts w:ascii="Cambria Math" w:hAnsi="Cambria Math" w:cs="Times New Roman"/>
+              <w:sz w:val="28"/>
+              <w:szCs w:val="28"/>
+              <w:lang w:val="ru-RU"/>
+            </w:rPr>
+            <m:t>+</m:t>
+          </m:r>
+          <m:r>
+            <w:rPr>
+              <w:rFonts w:ascii="Cambria Math" w:hAnsi="Cambria Math" w:cs="Times New Roman"/>
+              <w:sz w:val="28"/>
+              <w:szCs w:val="28"/>
+              <w:lang w:val="ru-RU"/>
+            </w:rPr>
+            <m:t>4</m:t>
+          </m:r>
+          <m:r>
+            <w:rPr>
+              <w:rFonts w:ascii="Cambria Math" w:hAnsi="Cambria Math" w:cs="Times New Roman"/>
+              <w:sz w:val="28"/>
+              <w:szCs w:val="28"/>
+              <w:lang w:val="ru-RU"/>
+            </w:rPr>
+            <m:t>*</m:t>
+          </m:r>
+          <m:r>
+            <w:rPr>
+              <w:rFonts w:ascii="Cambria Math" w:hAnsi="Cambria Math" w:cs="Times New Roman"/>
+              <w:sz w:val="28"/>
+              <w:szCs w:val="28"/>
+              <w:lang w:val="ru-RU"/>
+            </w:rPr>
+            <m:t xml:space="preserve"> P1111</m:t>
+          </m:r>
+          <m:r>
+            <w:rPr>
+              <w:rFonts w:ascii="Cambria Math" w:hAnsi="Cambria Math" w:cs="Times New Roman"/>
+              <w:sz w:val="28"/>
+              <w:szCs w:val="28"/>
+              <w:lang w:val="ru-RU"/>
+            </w:rPr>
+            <m:t>=2.99</m:t>
+          </m:r>
+        </m:oMath>
+      </m:oMathPara>
     </w:p>
     <w:p>
       <w:pPr>
@@ -3311,75 +3769,213 @@
         <w:spacing w:after="0" w:line="240" w:lineRule="auto"/>
         <w:ind w:firstLine="709"/>
         <w:rPr>
-          <w:rFonts w:ascii="Times New Roman" w:hAnsi="Times New Roman" w:cs="Times New Roman"/>
-          <w:sz w:val="28"/>
-          <w:szCs w:val="28"/>
-          <w:lang w:val="ru-RU"/>
-        </w:rPr>
-      </w:pPr>
+          <w:rFonts w:ascii="Times New Roman" w:eastAsiaTheme="minorEastAsia" w:hAnsi="Times New Roman" w:cs="Times New Roman"/>
+          <w:sz w:val="28"/>
+          <w:szCs w:val="28"/>
+          <w:lang w:val="ru-RU"/>
+        </w:rPr>
+      </w:pPr>
+      <w:r>
+        <w:rPr>
+          <w:rFonts w:ascii="Times New Roman" w:eastAsiaTheme="minorEastAsia" w:hAnsi="Times New Roman" w:cs="Times New Roman"/>
+          <w:sz w:val="28"/>
+          <w:szCs w:val="28"/>
+          <w:lang w:val="ru-RU"/>
+        </w:rPr>
+        <w:t>Среднее время пребывания заявки в очереди:</w:t>
+      </w:r>
     </w:p>
     <w:p>
       <w:pPr>
         <w:spacing w:after="0" w:line="240" w:lineRule="auto"/>
         <w:ind w:firstLine="709"/>
         <w:rPr>
-          <w:rFonts w:ascii="Times New Roman" w:eastAsiaTheme="minorEastAsia" w:hAnsi="Times New Roman" w:cs="Times New Roman"/>
-          <w:sz w:val="28"/>
-          <w:szCs w:val="28"/>
-          <w:lang w:val="ru-RU"/>
-        </w:rPr>
-      </w:pPr>
-      <w:r>
-        <w:rPr>
-          <w:rFonts w:ascii="Times New Roman" w:eastAsiaTheme="minorEastAsia" w:hAnsi="Times New Roman" w:cs="Times New Roman"/>
-          <w:sz w:val="28"/>
-          <w:szCs w:val="28"/>
-          <w:lang w:val="ru-RU"/>
-        </w:rPr>
-        <w:t>Среднее время пребывания заявки в системе:</w:t>
-      </w:r>
+          <w:rFonts w:ascii="Times New Roman" w:hAnsi="Times New Roman" w:cs="Times New Roman"/>
+          <w:i/>
+          <w:sz w:val="28"/>
+          <w:szCs w:val="28"/>
+          <w:lang w:val="ru-RU"/>
+        </w:rPr>
+      </w:pPr>
+      <m:oMathPara>
+        <m:oMath>
+          <m:r>
+            <w:rPr>
+              <w:rFonts w:ascii="Cambria Math" w:hAnsi="Cambria Math" w:cs="Times New Roman"/>
+              <w:sz w:val="28"/>
+              <w:szCs w:val="28"/>
+              <w:lang w:val="ru-RU"/>
+            </w:rPr>
+            <m:t>W1=</m:t>
+          </m:r>
+          <m:f>
+            <m:fPr>
+              <m:ctrlPr>
+                <w:rPr>
+                  <w:rFonts w:ascii="Cambria Math" w:hAnsi="Cambria Math" w:cs="Times New Roman"/>
+                  <w:i/>
+                  <w:sz w:val="28"/>
+                  <w:szCs w:val="28"/>
+                  <w:lang w:val="ru-RU"/>
+                </w:rPr>
+              </m:ctrlPr>
+            </m:fPr>
+            <m:num>
+              <m:r>
+                <w:rPr>
+                  <w:rFonts w:ascii="Cambria Math" w:hAnsi="Cambria Math" w:cs="Times New Roman"/>
+                  <w:sz w:val="28"/>
+                  <w:szCs w:val="28"/>
+                  <w:lang w:val="ru-RU"/>
+                </w:rPr>
+                <m:t>L1</m:t>
+              </m:r>
+            </m:num>
+            <m:den>
+              <m:r>
+                <w:rPr>
+                  <w:rFonts w:ascii="Cambria Math" w:hAnsi="Cambria Math" w:cs="Times New Roman"/>
+                  <w:sz w:val="28"/>
+                  <w:szCs w:val="28"/>
+                  <w:lang w:val="ru-RU"/>
+                </w:rPr>
+                <m:t>(1-π1)(P1100+P1101+P1111)</m:t>
+              </m:r>
+            </m:den>
+          </m:f>
+          <m:r>
+            <w:rPr>
+              <w:rFonts w:ascii="Cambria Math" w:hAnsi="Cambria Math" w:cs="Times New Roman"/>
+              <w:sz w:val="28"/>
+              <w:szCs w:val="28"/>
+              <w:lang w:val="ru-RU"/>
+            </w:rPr>
+            <m:t>=2.222</m:t>
+          </m:r>
+        </m:oMath>
+      </m:oMathPara>
+    </w:p>
+    <w:p>
+      <w:pPr>
+        <w:spacing w:after="0" w:line="240" w:lineRule="auto"/>
+        <w:rPr>
+          <w:rFonts w:ascii="Times New Roman" w:hAnsi="Times New Roman" w:cs="Times New Roman"/>
+          <w:i/>
+          <w:sz w:val="28"/>
+          <w:szCs w:val="28"/>
+          <w:lang w:val="ru-RU"/>
+        </w:rPr>
+      </w:pPr>
+      <m:oMathPara>
+        <m:oMath>
+          <m:r>
+            <w:rPr>
+              <w:rFonts w:ascii="Cambria Math" w:hAnsi="Cambria Math" w:cs="Times New Roman"/>
+              <w:sz w:val="28"/>
+              <w:szCs w:val="28"/>
+              <w:lang w:val="ru-RU"/>
+            </w:rPr>
+            <m:t>W2=</m:t>
+          </m:r>
+          <m:f>
+            <m:fPr>
+              <m:ctrlPr>
+                <w:rPr>
+                  <w:rFonts w:ascii="Cambria Math" w:hAnsi="Cambria Math" w:cs="Times New Roman"/>
+                  <w:i/>
+                  <w:sz w:val="28"/>
+                  <w:szCs w:val="28"/>
+                  <w:lang w:val="ru-RU"/>
+                </w:rPr>
+              </m:ctrlPr>
+            </m:fPr>
+            <m:num>
+              <m:r>
+                <w:rPr>
+                  <w:rFonts w:ascii="Cambria Math" w:hAnsi="Cambria Math" w:cs="Times New Roman"/>
+                  <w:sz w:val="28"/>
+                  <w:szCs w:val="28"/>
+                  <w:lang w:val="ru-RU"/>
+                </w:rPr>
+                <m:t>L2</m:t>
+              </m:r>
+            </m:num>
+            <m:den>
+              <m:r>
+                <w:rPr>
+                  <w:rFonts w:ascii="Cambria Math" w:hAnsi="Cambria Math" w:cs="Times New Roman"/>
+                  <w:sz w:val="28"/>
+                  <w:szCs w:val="28"/>
+                  <w:lang w:val="ru-RU"/>
+                </w:rPr>
+                <m:t>(1-π1)(P1100+P1101+P1111)</m:t>
+              </m:r>
+            </m:den>
+          </m:f>
+          <m:r>
+            <w:rPr>
+              <w:rFonts w:ascii="Cambria Math" w:hAnsi="Cambria Math" w:cs="Times New Roman"/>
+              <w:sz w:val="28"/>
+              <w:szCs w:val="28"/>
+              <w:lang w:val="ru-RU"/>
+            </w:rPr>
+            <m:t>=2.857</m:t>
+          </m:r>
+        </m:oMath>
+      </m:oMathPara>
     </w:p>
     <w:p>
       <w:pPr>
         <w:spacing w:after="0" w:line="240" w:lineRule="auto"/>
         <w:ind w:firstLine="709"/>
         <w:rPr>
-          <w:rFonts w:ascii="Times New Roman" w:eastAsiaTheme="minorEastAsia" w:hAnsi="Times New Roman" w:cs="Times New Roman"/>
-          <w:sz w:val="28"/>
-          <w:szCs w:val="28"/>
-          <w:lang w:val="ru-RU"/>
-        </w:rPr>
-      </w:pPr>
+          <w:rFonts w:ascii="Times New Roman" w:hAnsi="Times New Roman" w:cs="Times New Roman"/>
+          <w:i/>
+          <w:sz w:val="28"/>
+          <w:szCs w:val="28"/>
+        </w:rPr>
+      </w:pPr>
+      <m:oMathPara>
+        <m:oMath>
+          <m:r>
+            <w:rPr>
+              <w:rFonts w:ascii="Cambria Math" w:hAnsi="Cambria Math" w:cs="Times New Roman"/>
+              <w:sz w:val="28"/>
+              <w:szCs w:val="28"/>
+              <w:lang w:val="ru-RU"/>
+            </w:rPr>
+            <m:t>Wоч</m:t>
+          </m:r>
+          <m:r>
+            <w:rPr>
+              <w:rFonts w:ascii="Cambria Math" w:hAnsi="Cambria Math" w:cs="Times New Roman"/>
+              <w:sz w:val="28"/>
+              <w:szCs w:val="28"/>
+            </w:rPr>
+            <m:t>=W1+W2=5.079</m:t>
+          </m:r>
+        </m:oMath>
+      </m:oMathPara>
     </w:p>
     <w:p>
       <w:pPr>
         <w:spacing w:after="0" w:line="240" w:lineRule="auto"/>
         <w:ind w:firstLine="709"/>
         <w:rPr>
-          <w:rFonts w:ascii="Times New Roman" w:hAnsi="Times New Roman" w:cs="Times New Roman"/>
-          <w:sz w:val="28"/>
-          <w:szCs w:val="28"/>
-          <w:lang w:val="ru-RU"/>
-        </w:rPr>
-      </w:pPr>
-      <w:r>
-        <w:rPr>
-          <w:rFonts w:ascii="Times New Roman" w:hAnsi="Times New Roman" w:cs="Times New Roman"/>
-          <w:noProof/>
-          <w:sz w:val="28"/>
-          <w:szCs w:val="28"/>
-          <w:lang w:val="ru-RU" w:eastAsia="ru-RU"/>
-        </w:rPr>
-        <w:tab/>
-      </w:r>
-      <w:r>
-        <w:rPr>
-          <w:rFonts w:ascii="Times New Roman" w:eastAsiaTheme="minorEastAsia" w:hAnsi="Times New Roman" w:cs="Times New Roman"/>
-          <w:sz w:val="28"/>
-          <w:szCs w:val="28"/>
-          <w:lang w:val="ru-RU"/>
-        </w:rPr>
-        <w:tab/>
+          <w:rFonts w:ascii="Times New Roman" w:eastAsiaTheme="minorEastAsia" w:hAnsi="Times New Roman" w:cs="Times New Roman"/>
+          <w:sz w:val="28"/>
+          <w:szCs w:val="28"/>
+          <w:lang w:val="ru-RU"/>
+        </w:rPr>
+      </w:pPr>
+      <w:r>
+        <w:rPr>
+          <w:rFonts w:ascii="Times New Roman" w:eastAsiaTheme="minorEastAsia" w:hAnsi="Times New Roman" w:cs="Times New Roman"/>
+          <w:sz w:val="28"/>
+          <w:szCs w:val="28"/>
+          <w:lang w:val="ru-RU"/>
+        </w:rPr>
+        <w:t>Среднее время пребывания заявки в системе:</w:t>
       </w:r>
     </w:p>
     <w:p>
@@ -3388,31 +3984,325 @@
         <w:ind w:firstLine="709"/>
         <w:rPr>
           <w:rFonts w:ascii="Times New Roman" w:hAnsi="Times New Roman" w:cs="Times New Roman"/>
-          <w:sz w:val="28"/>
-          <w:szCs w:val="28"/>
-        </w:rPr>
-      </w:pPr>
-      <w:r>
-        <w:rPr>
-          <w:rFonts w:ascii="Times New Roman" w:eastAsiaTheme="minorEastAsia" w:hAnsi="Times New Roman" w:cs="Times New Roman"/>
-          <w:sz w:val="28"/>
-          <w:szCs w:val="28"/>
-          <w:lang w:val="ru-RU"/>
-        </w:rPr>
-        <w:t>Коэффициент загрузки канала:</w:t>
-      </w:r>
+          <w:i/>
+          <w:sz w:val="28"/>
+          <w:szCs w:val="28"/>
+        </w:rPr>
+      </w:pPr>
+      <m:oMathPara>
+        <m:oMath>
+          <m:r>
+            <w:rPr>
+              <w:rFonts w:ascii="Cambria Math" w:hAnsi="Cambria Math" w:cs="Times New Roman"/>
+              <w:sz w:val="28"/>
+              <w:szCs w:val="28"/>
+              <w:lang w:val="ru-RU"/>
+            </w:rPr>
+            <m:t>Wc=Wоч</m:t>
+          </m:r>
+          <m:r>
+            <w:rPr>
+              <w:rFonts w:ascii="Cambria Math" w:hAnsi="Cambria Math" w:cs="Times New Roman"/>
+              <w:sz w:val="28"/>
+              <w:szCs w:val="28"/>
+            </w:rPr>
+            <m:t>+</m:t>
+          </m:r>
+          <m:f>
+            <m:fPr>
+              <m:ctrlPr>
+                <w:rPr>
+                  <w:rFonts w:ascii="Cambria Math" w:hAnsi="Cambria Math" w:cs="Times New Roman"/>
+                  <w:i/>
+                  <w:sz w:val="28"/>
+                  <w:szCs w:val="28"/>
+                </w:rPr>
+              </m:ctrlPr>
+            </m:fPr>
+            <m:num>
+              <m:r>
+                <w:rPr>
+                  <w:rFonts w:ascii="Cambria Math" w:hAnsi="Cambria Math" w:cs="Times New Roman"/>
+                  <w:sz w:val="28"/>
+                  <w:szCs w:val="28"/>
+                </w:rPr>
+                <m:t>1</m:t>
+              </m:r>
+            </m:num>
+            <m:den>
+              <m:r>
+                <w:rPr>
+                  <w:rFonts w:ascii="Cambria Math" w:hAnsi="Cambria Math" w:cs="Times New Roman"/>
+                  <w:sz w:val="28"/>
+                  <w:szCs w:val="28"/>
+                </w:rPr>
+                <m:t>(1-π1)</m:t>
+              </m:r>
+            </m:den>
+          </m:f>
+          <m:r>
+            <w:rPr>
+              <w:rFonts w:ascii="Cambria Math" w:hAnsi="Cambria Math" w:cs="Times New Roman"/>
+              <w:sz w:val="28"/>
+              <w:szCs w:val="28"/>
+            </w:rPr>
+            <m:t>+</m:t>
+          </m:r>
+          <m:f>
+            <m:fPr>
+              <m:ctrlPr>
+                <w:rPr>
+                  <w:rFonts w:ascii="Cambria Math" w:hAnsi="Cambria Math" w:cs="Times New Roman"/>
+                  <w:i/>
+                  <w:sz w:val="28"/>
+                  <w:szCs w:val="28"/>
+                </w:rPr>
+              </m:ctrlPr>
+            </m:fPr>
+            <m:num>
+              <m:r>
+                <w:rPr>
+                  <w:rFonts w:ascii="Cambria Math" w:hAnsi="Cambria Math" w:cs="Times New Roman"/>
+                  <w:sz w:val="28"/>
+                  <w:szCs w:val="28"/>
+                </w:rPr>
+                <m:t>1</m:t>
+              </m:r>
+            </m:num>
+            <m:den>
+              <m:r>
+                <w:rPr>
+                  <w:rFonts w:ascii="Cambria Math" w:hAnsi="Cambria Math" w:cs="Times New Roman"/>
+                  <w:sz w:val="28"/>
+                  <w:szCs w:val="28"/>
+                </w:rPr>
+                <m:t>(1-π</m:t>
+              </m:r>
+              <m:r>
+                <w:rPr>
+                  <w:rFonts w:ascii="Cambria Math" w:hAnsi="Cambria Math" w:cs="Times New Roman"/>
+                  <w:sz w:val="28"/>
+                  <w:szCs w:val="28"/>
+                </w:rPr>
+                <m:t>2</m:t>
+              </m:r>
+              <m:r>
+                <w:rPr>
+                  <w:rFonts w:ascii="Cambria Math" w:hAnsi="Cambria Math" w:cs="Times New Roman"/>
+                  <w:sz w:val="28"/>
+                  <w:szCs w:val="28"/>
+                </w:rPr>
+                <m:t>)</m:t>
+              </m:r>
+            </m:den>
+          </m:f>
+          <m:r>
+            <w:rPr>
+              <w:rFonts w:ascii="Cambria Math" w:hAnsi="Cambria Math" w:cs="Times New Roman"/>
+              <w:sz w:val="28"/>
+              <w:szCs w:val="28"/>
+            </w:rPr>
+            <m:t>=10.159</m:t>
+          </m:r>
+        </m:oMath>
+      </m:oMathPara>
     </w:p>
     <w:p>
       <w:pPr>
         <w:spacing w:after="0" w:line="240" w:lineRule="auto"/>
         <w:ind w:firstLine="709"/>
         <w:rPr>
+          <w:rFonts w:ascii="Times New Roman" w:hAnsi="Times New Roman" w:cs="Times New Roman"/>
+          <w:sz w:val="28"/>
+          <w:szCs w:val="28"/>
+        </w:rPr>
+      </w:pPr>
+      <w:r>
+        <w:rPr>
+          <w:rFonts w:ascii="Times New Roman" w:eastAsiaTheme="minorEastAsia" w:hAnsi="Times New Roman" w:cs="Times New Roman"/>
+          <w:sz w:val="28"/>
+          <w:szCs w:val="28"/>
+          <w:lang w:val="ru-RU"/>
+        </w:rPr>
+        <w:t>Коэффициент загрузки канала:</w:t>
+      </w:r>
+    </w:p>
+    <w:p>
+      <w:pPr>
+        <w:spacing w:after="0" w:line="240" w:lineRule="auto"/>
+        <w:ind w:firstLine="709"/>
+        <w:rPr>
           <w:rFonts w:ascii="Times New Roman" w:eastAsia="Tahoma" w:hAnsi="Times New Roman" w:cs="Times New Roman"/>
           <w:color w:val="000000" w:themeColor="text1"/>
           <w:sz w:val="28"/>
           <w:szCs w:val="28"/>
         </w:rPr>
       </w:pPr>
+      <m:oMathPara>
+        <m:oMath>
+          <m:r>
+            <w:rPr>
+              <w:rFonts w:ascii="Cambria Math" w:eastAsia="Tahoma" w:hAnsi="Cambria Math" w:cs="Times New Roman"/>
+              <w:color w:val="000000" w:themeColor="text1"/>
+              <w:sz w:val="28"/>
+              <w:szCs w:val="28"/>
+            </w:rPr>
+            <m:t>K1=</m:t>
+          </m:r>
+          <m:r>
+            <w:rPr>
+              <w:rFonts w:ascii="Cambria Math" w:eastAsia="Tahoma" w:hAnsi="Cambria Math" w:cs="Times New Roman"/>
+              <w:color w:val="000000" w:themeColor="text1"/>
+              <w:sz w:val="28"/>
+              <w:szCs w:val="28"/>
+            </w:rPr>
+            <m:t>P0100</m:t>
+          </m:r>
+          <m:r>
+            <w:rPr>
+              <w:rFonts w:ascii="Cambria Math" w:eastAsia="Tahoma" w:hAnsi="Cambria Math" w:cs="Times New Roman"/>
+              <w:color w:val="000000" w:themeColor="text1"/>
+              <w:sz w:val="28"/>
+              <w:szCs w:val="28"/>
+            </w:rPr>
+            <m:t>+</m:t>
+          </m:r>
+          <m:r>
+            <w:rPr>
+              <w:rFonts w:ascii="Cambria Math" w:eastAsia="Tahoma" w:hAnsi="Cambria Math" w:cs="Times New Roman"/>
+              <w:color w:val="000000" w:themeColor="text1"/>
+              <w:sz w:val="28"/>
+              <w:szCs w:val="28"/>
+            </w:rPr>
+            <m:t xml:space="preserve"> P1100</m:t>
+          </m:r>
+          <m:r>
+            <w:rPr>
+              <w:rFonts w:ascii="Cambria Math" w:eastAsia="Tahoma" w:hAnsi="Cambria Math" w:cs="Times New Roman"/>
+              <w:color w:val="000000" w:themeColor="text1"/>
+              <w:sz w:val="28"/>
+              <w:szCs w:val="28"/>
+            </w:rPr>
+            <m:t>+</m:t>
+          </m:r>
+          <m:r>
+            <w:rPr>
+              <w:rFonts w:ascii="Cambria Math" w:eastAsia="Tahoma" w:hAnsi="Cambria Math" w:cs="Times New Roman"/>
+              <w:color w:val="000000" w:themeColor="text1"/>
+              <w:sz w:val="28"/>
+              <w:szCs w:val="28"/>
+            </w:rPr>
+            <m:t>P0101</m:t>
+          </m:r>
+          <m:r>
+            <w:rPr>
+              <w:rFonts w:ascii="Cambria Math" w:eastAsia="Tahoma" w:hAnsi="Cambria Math" w:cs="Times New Roman"/>
+              <w:color w:val="000000" w:themeColor="text1"/>
+              <w:sz w:val="28"/>
+              <w:szCs w:val="28"/>
+            </w:rPr>
+            <m:t>+</m:t>
+          </m:r>
+          <m:r>
+            <w:rPr>
+              <w:rFonts w:ascii="Cambria Math" w:eastAsia="Tahoma" w:hAnsi="Cambria Math" w:cs="Times New Roman"/>
+              <w:color w:val="000000" w:themeColor="text1"/>
+              <w:sz w:val="28"/>
+              <w:szCs w:val="28"/>
+            </w:rPr>
+            <m:t>P1101</m:t>
+          </m:r>
+          <m:r>
+            <w:rPr>
+              <w:rFonts w:ascii="Cambria Math" w:eastAsia="Tahoma" w:hAnsi="Cambria Math" w:cs="Times New Roman"/>
+              <w:color w:val="000000" w:themeColor="text1"/>
+              <w:sz w:val="28"/>
+              <w:szCs w:val="28"/>
+            </w:rPr>
+            <m:t>+</m:t>
+          </m:r>
+          <m:r>
+            <w:rPr>
+              <w:rFonts w:ascii="Cambria Math" w:eastAsia="Tahoma" w:hAnsi="Cambria Math" w:cs="Times New Roman"/>
+              <w:color w:val="000000" w:themeColor="text1"/>
+              <w:sz w:val="28"/>
+              <w:szCs w:val="28"/>
+            </w:rPr>
+            <m:t>P0111</m:t>
+          </m:r>
+          <m:r>
+            <w:rPr>
+              <w:rFonts w:ascii="Cambria Math" w:eastAsia="Tahoma" w:hAnsi="Cambria Math" w:cs="Times New Roman"/>
+              <w:color w:val="000000" w:themeColor="text1"/>
+              <w:sz w:val="28"/>
+              <w:szCs w:val="28"/>
+            </w:rPr>
+            <m:t>+</m:t>
+          </m:r>
+          <m:r>
+            <w:rPr>
+              <w:rFonts w:ascii="Cambria Math" w:eastAsia="Tahoma" w:hAnsi="Cambria Math" w:cs="Times New Roman"/>
+              <w:color w:val="000000" w:themeColor="text1"/>
+              <w:sz w:val="28"/>
+              <w:szCs w:val="28"/>
+            </w:rPr>
+            <m:t xml:space="preserve"> P1111</m:t>
+          </m:r>
+          <m:r>
+            <w:rPr>
+              <w:rFonts w:ascii="Cambria Math" w:eastAsia="Tahoma" w:hAnsi="Cambria Math" w:cs="Times New Roman"/>
+              <w:color w:val="000000" w:themeColor="text1"/>
+              <w:sz w:val="28"/>
+              <w:szCs w:val="28"/>
+            </w:rPr>
+            <m:t>=0.952</m:t>
+          </m:r>
+        </m:oMath>
+      </m:oMathPara>
+    </w:p>
+    <w:p>
+      <w:pPr>
+        <w:spacing w:after="0" w:line="240" w:lineRule="auto"/>
+        <w:ind w:firstLine="709"/>
+        <w:rPr>
+          <w:rFonts w:ascii="Times New Roman" w:eastAsia="Tahoma" w:hAnsi="Times New Roman" w:cs="Times New Roman"/>
+          <w:color w:val="000000" w:themeColor="text1"/>
+          <w:sz w:val="28"/>
+          <w:szCs w:val="28"/>
+        </w:rPr>
+      </w:pPr>
+      <m:oMath>
+        <m:r>
+          <w:rPr>
+            <w:rFonts w:ascii="Cambria Math" w:eastAsia="Tahoma" w:hAnsi="Cambria Math" w:cs="Times New Roman"/>
+            <w:color w:val="000000" w:themeColor="text1"/>
+            <w:sz w:val="28"/>
+            <w:szCs w:val="28"/>
+          </w:rPr>
+          <m:t>K2=</m:t>
+        </m:r>
+        <m:r>
+          <w:rPr>
+            <w:rFonts w:ascii="Cambria Math" w:eastAsia="Tahoma" w:hAnsi="Cambria Math" w:cs="Times New Roman"/>
+            <w:color w:val="000000" w:themeColor="text1"/>
+            <w:sz w:val="28"/>
+            <w:szCs w:val="28"/>
+          </w:rPr>
+          <m:t>P0001+P0101+ P0011+ P1101+ P0111+ P1111=</m:t>
+        </m:r>
+        <m:r>
+          <w:rPr>
+            <w:rFonts w:ascii="Cambria Math" w:eastAsia="Tahoma" w:hAnsi="Cambria Math" w:cs="Times New Roman"/>
+            <w:color w:val="000000" w:themeColor="text1"/>
+            <w:sz w:val="28"/>
+            <w:szCs w:val="28"/>
+          </w:rPr>
+          <m:t>0.843</m:t>
+        </m:r>
+      </m:oMath>
+      <w:r>
+        <w:t xml:space="preserve"> </w:t>
+      </w:r>
     </w:p>
     <w:sectPr>
       <w:pgSz w:w="12240" w:h="15840"/>
@@ -3448,7 +4338,7 @@
         <v:path o:extrusionok="f" gradientshapeok="t" o:connecttype="rect"/>
         <o:lock v:ext="edit" aspectratio="t"/>
       </v:shapetype>
-      <v:shape id="_x0000_i1091" type="#_x0000_t75" style="width:38.4pt;height:15pt;visibility:visible;mso-wrap-style:square" o:bullet="t">
+      <v:shape id="_x0000_i1072" type="#_x0000_t75" style="width:38.4pt;height:15pt;visibility:visible;mso-wrap-style:square" o:bullet="t">
         <v:imagedata r:id="rId1" o:title=""/>
       </v:shape>
     </w:pict>

</xml_diff>

<commit_message>
fix error, update reports
</commit_message>
<xml_diff>
--- a/Docs/report3.docx
+++ b/Docs/report3.docx
@@ -2896,6 +2896,7 @@
           <w:rFonts w:ascii="Times New Roman" w:eastAsiaTheme="minorEastAsia" w:hAnsi="Times New Roman" w:cs="Times New Roman"/>
           <w:b/>
           <w:bCs/>
+          <w:noProof/>
           <w:sz w:val="28"/>
           <w:szCs w:val="28"/>
         </w:rPr>
@@ -3187,16 +3188,7 @@
               <w:szCs w:val="28"/>
               <w:lang w:val="ru-RU"/>
             </w:rPr>
-            <m:t>=0</m:t>
-          </m:r>
-          <m:r>
-            <w:rPr>
-              <w:rFonts w:ascii="Cambria Math" w:eastAsiaTheme="minorEastAsia" w:hAnsi="Cambria Math" w:cs="Times New Roman"/>
-              <w:sz w:val="28"/>
-              <w:szCs w:val="28"/>
-              <w:lang w:val="ru-RU"/>
-            </w:rPr>
-            <m:t>.422</m:t>
+            <m:t>=0.422</m:t>
           </m:r>
         </m:oMath>
       </m:oMathPara>
@@ -3252,16 +3244,7 @@
               <w:szCs w:val="28"/>
               <w:lang w:val="ru-RU"/>
             </w:rPr>
-            <m:t>Pотк=</m:t>
-          </m:r>
-          <m:r>
-            <w:rPr>
-              <w:rFonts w:ascii="Cambria Math" w:eastAsiaTheme="minorEastAsia" w:hAnsi="Cambria Math" w:cs="Times New Roman"/>
-              <w:sz w:val="28"/>
-              <w:szCs w:val="28"/>
-              <w:lang w:val="ru-RU"/>
-            </w:rPr>
-            <m:t>1-</m:t>
+            <m:t>Pотк=1-</m:t>
           </m:r>
           <m:r>
             <w:rPr>
@@ -3278,25 +3261,7 @@
               <w:szCs w:val="28"/>
               <w:lang w:val="ru-RU"/>
             </w:rPr>
-            <m:t>=</m:t>
-          </m:r>
-          <m:r>
-            <w:rPr>
-              <w:rFonts w:ascii="Cambria Math" w:eastAsiaTheme="minorEastAsia" w:hAnsi="Cambria Math" w:cs="Times New Roman"/>
-              <w:sz w:val="28"/>
-              <w:szCs w:val="28"/>
-              <w:lang w:val="ru-RU"/>
-            </w:rPr>
-            <m:t>0.</m:t>
-          </m:r>
-          <m:r>
-            <w:rPr>
-              <w:rFonts w:ascii="Cambria Math" w:eastAsiaTheme="minorEastAsia" w:hAnsi="Cambria Math" w:cs="Times New Roman"/>
-              <w:sz w:val="28"/>
-              <w:szCs w:val="28"/>
-              <w:lang w:val="ru-RU"/>
-            </w:rPr>
-            <m:t>579</m:t>
+            <m:t>=0.579</m:t>
           </m:r>
         </m:oMath>
       </m:oMathPara>
@@ -3754,7 +3719,79 @@
                   <w:szCs w:val="28"/>
                   <w:lang w:val="ru-RU"/>
                 </w:rPr>
-                <m:t>(1-π1)(P1100+P1101+P1111)</m:t>
+                <m:t>(1-π</m:t>
+              </m:r>
+              <m:r>
+                <w:rPr>
+                  <w:rFonts w:ascii="Cambria Math" w:hAnsi="Cambria Math" w:cs="Times New Roman"/>
+                  <w:sz w:val="28"/>
+                  <w:szCs w:val="28"/>
+                  <w:lang w:val="ru-RU"/>
+                </w:rPr>
+                <m:t>2</m:t>
+              </m:r>
+              <m:r>
+                <w:rPr>
+                  <w:rFonts w:ascii="Cambria Math" w:hAnsi="Cambria Math" w:cs="Times New Roman"/>
+                  <w:sz w:val="28"/>
+                  <w:szCs w:val="28"/>
+                  <w:lang w:val="ru-RU"/>
+                </w:rPr>
+                <m:t>)(P</m:t>
+              </m:r>
+              <m:r>
+                <w:rPr>
+                  <w:rFonts w:ascii="Cambria Math" w:hAnsi="Cambria Math" w:cs="Times New Roman"/>
+                  <w:sz w:val="28"/>
+                  <w:szCs w:val="28"/>
+                  <w:lang w:val="ru-RU"/>
+                </w:rPr>
+                <m:t>0</m:t>
+              </m:r>
+              <m:r>
+                <w:rPr>
+                  <w:rFonts w:ascii="Cambria Math" w:hAnsi="Cambria Math" w:cs="Times New Roman"/>
+                  <w:sz w:val="28"/>
+                  <w:szCs w:val="28"/>
+                  <w:lang w:val="ru-RU"/>
+                </w:rPr>
+                <m:t>00</m:t>
+              </m:r>
+              <m:r>
+                <w:rPr>
+                  <w:rFonts w:ascii="Cambria Math" w:hAnsi="Cambria Math" w:cs="Times New Roman"/>
+                  <w:sz w:val="28"/>
+                  <w:szCs w:val="28"/>
+                  <w:lang w:val="ru-RU"/>
+                </w:rPr>
+                <m:t>1</m:t>
+              </m:r>
+              <m:r>
+                <w:rPr>
+                  <w:rFonts w:ascii="Cambria Math" w:hAnsi="Cambria Math" w:cs="Times New Roman"/>
+                  <w:sz w:val="28"/>
+                  <w:szCs w:val="28"/>
+                  <w:lang w:val="ru-RU"/>
+                </w:rPr>
+                <m:t>+P0</m:t>
+              </m:r>
+              <m:r>
+                <w:rPr>
+                  <w:rFonts w:ascii="Cambria Math" w:hAnsi="Cambria Math" w:cs="Times New Roman"/>
+                  <w:sz w:val="28"/>
+                  <w:szCs w:val="28"/>
+                  <w:lang w:val="ru-RU"/>
+                </w:rPr>
+                <m:t>11</m:t>
+              </m:r>
+              <m:r>
+                <w:rPr>
+                  <w:rFonts w:ascii="Cambria Math" w:hAnsi="Cambria Math" w:cs="Times New Roman"/>
+                  <w:sz w:val="28"/>
+                  <w:szCs w:val="28"/>
+                  <w:lang w:val="ru-RU"/>
+                </w:rPr>
+                <m:t>1+P1111)</m:t>
               </m:r>
             </m:den>
           </m:f>
@@ -4042,7 +4079,7 @@
         <v:path o:extrusionok="f" gradientshapeok="t" o:connecttype="rect"/>
         <o:lock v:ext="edit" aspectratio="t"/>
       </v:shapetype>
-      <v:shape id="_x0000_i1079" type="#_x0000_t75" style="width:38.4pt;height:15pt;visibility:visible;mso-wrap-style:square" o:bullet="t">
+      <v:shape id="_x0000_i1070" type="#_x0000_t75" style="width:38.4pt;height:15pt;visibility:visible;mso-wrap-style:square" o:bullet="t">
         <v:imagedata r:id="rId1" o:title=""/>
       </v:shape>
     </w:pict>

</xml_diff>